<commit_message>
Atualização de minuta de protocolo.
</commit_message>
<xml_diff>
--- a/protocolos_minutas/AMA_Protocolo_SistemaAutorizacoes.docx
+++ b/protocolos_minutas/AMA_Protocolo_SistemaAutorizacoes.docx
@@ -1,6 +1,6 @@
 
 <file path=word/document.xml><?xml version="1.0" encoding="utf-8"?>
-<w:document xmlns:wpc="http://schemas.microsoft.com/office/word/2010/wordprocessingCanvas" xmlns:cx="http://schemas.microsoft.com/office/drawing/2014/chartex" xmlns:cx1="http://schemas.microsoft.com/office/drawing/2015/9/8/chartex" xmlns:cx2="http://schemas.microsoft.com/office/drawing/2015/10/21/chartex" xmlns:cx3="http://schemas.microsoft.com/office/drawing/2016/5/9/chartex" xmlns:cx4="http://schemas.microsoft.com/office/drawing/2016/5/10/chartex" xmlns:cx5="http://schemas.microsoft.com/office/drawing/2016/5/11/chartex" xmlns:cx6="http://schemas.microsoft.com/office/drawing/2016/5/12/chartex" xmlns:cx7="http://schemas.microsoft.com/office/drawing/2016/5/13/chartex" xmlns:cx8="http://schemas.microsoft.com/office/drawing/2016/5/14/chartex" xmlns:mc="http://schemas.openxmlformats.org/markup-compatibility/2006" xmlns:aink="http://schemas.microsoft.com/office/drawing/2016/ink" xmlns:am3d="http://schemas.microsoft.com/office/drawing/2017/model3d" xmlns:o="urn:schemas-microsoft-com:office:office" xmlns:oel="http://schemas.microsoft.com/office/2019/extlst" xmlns:r="http://schemas.openxmlformats.org/officeDocument/2006/relationships" xmlns:m="http://schemas.openxmlformats.org/officeDocument/2006/math" xmlns:v="urn:schemas-microsoft-com:vml" xmlns:wp14="http://schemas.microsoft.com/office/word/2010/wordprocessingDrawing" xmlns:wp="http://schemas.openxmlformats.org/drawingml/2006/wordprocessingDrawing" xmlns:w10="urn:schemas-microsoft-com:office:word" xmlns:w="http://schemas.openxmlformats.org/wordprocessingml/2006/main" xmlns:w14="http://schemas.microsoft.com/office/word/2010/wordml" xmlns:w15="http://schemas.microsoft.com/office/word/2012/wordml" xmlns:w16cex="http://schemas.microsoft.com/office/word/2018/wordml/cex" xmlns:w16cid="http://schemas.microsoft.com/office/word/2016/wordml/cid" xmlns:w16="http://schemas.microsoft.com/office/word/2018/wordml" xmlns:w16sdtdh="http://schemas.microsoft.com/office/word/2020/wordml/sdtdatahash" xmlns:w16se="http://schemas.microsoft.com/office/word/2015/wordml/symex" xmlns:wpg="http://schemas.microsoft.com/office/word/2010/wordprocessingGroup" xmlns:wpi="http://schemas.microsoft.com/office/word/2010/wordprocessingInk" xmlns:wne="http://schemas.microsoft.com/office/word/2006/wordml" xmlns:wps="http://schemas.microsoft.com/office/word/2010/wordprocessingShape" mc:Ignorable="w14 w15 w16se w16cid w16 w16cex w16sdtdh wp14">
+<w:document xmlns:wpc="http://schemas.microsoft.com/office/word/2010/wordprocessingCanvas" xmlns:cx="http://schemas.microsoft.com/office/drawing/2014/chartex" xmlns:cx1="http://schemas.microsoft.com/office/drawing/2015/9/8/chartex" xmlns:cx2="http://schemas.microsoft.com/office/drawing/2015/10/21/chartex" xmlns:cx3="http://schemas.microsoft.com/office/drawing/2016/5/9/chartex" xmlns:cx4="http://schemas.microsoft.com/office/drawing/2016/5/10/chartex" xmlns:cx5="http://schemas.microsoft.com/office/drawing/2016/5/11/chartex" xmlns:cx6="http://schemas.microsoft.com/office/drawing/2016/5/12/chartex" xmlns:cx7="http://schemas.microsoft.com/office/drawing/2016/5/13/chartex" xmlns:cx8="http://schemas.microsoft.com/office/drawing/2016/5/14/chartex" xmlns:mc="http://schemas.openxmlformats.org/markup-compatibility/2006" xmlns:aink="http://schemas.microsoft.com/office/drawing/2016/ink" xmlns:am3d="http://schemas.microsoft.com/office/drawing/2017/model3d" xmlns:o="urn:schemas-microsoft-com:office:office" xmlns:oel="http://schemas.microsoft.com/office/2019/extlst" xmlns:r="http://schemas.openxmlformats.org/officeDocument/2006/relationships" xmlns:m="http://schemas.openxmlformats.org/officeDocument/2006/math" xmlns:v="urn:schemas-microsoft-com:vml" xmlns:wp14="http://schemas.microsoft.com/office/word/2010/wordprocessingDrawing" xmlns:wp="http://schemas.openxmlformats.org/drawingml/2006/wordprocessingDrawing" xmlns:w10="urn:schemas-microsoft-com:office:word" xmlns:w="http://schemas.openxmlformats.org/wordprocessingml/2006/main" xmlns:w14="http://schemas.microsoft.com/office/word/2010/wordml" xmlns:w15="http://schemas.microsoft.com/office/word/2012/wordml" xmlns:w16cex="http://schemas.microsoft.com/office/word/2018/wordml/cex" xmlns:w16cid="http://schemas.microsoft.com/office/word/2016/wordml/cid" xmlns:w16="http://schemas.microsoft.com/office/word/2018/wordml" xmlns:w16du="http://schemas.microsoft.com/office/word/2023/wordml/word16du" xmlns:w16sdtdh="http://schemas.microsoft.com/office/word/2020/wordml/sdtdatahash" xmlns:w16se="http://schemas.microsoft.com/office/word/2015/wordml/symex" xmlns:wpg="http://schemas.microsoft.com/office/word/2010/wordprocessingGroup" xmlns:wpi="http://schemas.microsoft.com/office/word/2010/wordprocessingInk" xmlns:wne="http://schemas.microsoft.com/office/word/2006/wordml" xmlns:wps="http://schemas.microsoft.com/office/word/2010/wordprocessingShape" mc:Ignorable="w14 w15 w16se w16cid w16 w16cex w16sdtdh wp14">
   <w:body>
     <w:p>
       <w:pPr>
@@ -100,23 +100,15 @@
           <w:sz w:val="22"/>
           <w:szCs w:val="22"/>
         </w:rPr>
-        <w:t xml:space="preserve">, na qualidade de Vogal do Conselho Diretivo da AMA, no uso de delegação de competências, com poderes para o </w:t>
-      </w:r>
-      <w:r>
-        <w:rPr>
-          <w:rFonts w:asciiTheme="minorHAnsi" w:hAnsiTheme="minorHAnsi"/>
-          <w:sz w:val="22"/>
-          <w:szCs w:val="22"/>
-        </w:rPr>
-        <w:t xml:space="preserve">presente </w:t>
-      </w:r>
-      <w:r>
-        <w:rPr>
-          <w:rFonts w:asciiTheme="minorHAnsi" w:hAnsiTheme="minorHAnsi"/>
-          <w:sz w:val="22"/>
-          <w:szCs w:val="22"/>
-        </w:rPr>
-        <w:t>ato,</w:t>
+        <w:t xml:space="preserve">, </w:t>
+      </w:r>
+      <w:r>
+        <w:rPr>
+          <w:rFonts w:asciiTheme="minorHAnsi" w:hAnsiTheme="minorHAnsi"/>
+          <w:sz w:val="22"/>
+          <w:szCs w:val="22"/>
+        </w:rPr>
+        <w:t>na qualidade de Presidente do Conselho Diretivo, com poderes para o presente ato.</w:t>
       </w:r>
     </w:p>
     <w:p>
@@ -2893,23 +2885,26 @@
           <w:szCs w:val="22"/>
         </w:rPr>
         <w:tab/>
-        <w:t xml:space="preserve">AMA: ____________ - </w:t>
-      </w:r>
-      <w:r>
-        <w:rPr>
-          <w:rFonts w:asciiTheme="minorHAnsi" w:hAnsiTheme="minorHAnsi"/>
-          <w:sz w:val="22"/>
-          <w:szCs w:val="22"/>
-        </w:rPr>
-        <w:t>____</w:t>
-      </w:r>
-      <w:r>
-        <w:rPr>
-          <w:rFonts w:asciiTheme="minorHAnsi" w:hAnsiTheme="minorHAnsi"/>
-          <w:sz w:val="22"/>
-          <w:szCs w:val="22"/>
-        </w:rPr>
-        <w:t xml:space="preserve">@ama.pt </w:t>
+        <w:t xml:space="preserve">AMA: </w:t>
+      </w:r>
+      <w:hyperlink r:id="rId8" w:history="1">
+        <w:r>
+          <w:rPr>
+            <w:rStyle w:val="Hyperlink"/>
+            <w:rFonts w:asciiTheme="minorHAnsi" w:hAnsiTheme="minorHAnsi"/>
+            <w:sz w:val="22"/>
+            <w:szCs w:val="22"/>
+          </w:rPr>
+          <w:t>protocolo@ama.gov.pt</w:t>
+        </w:r>
+      </w:hyperlink>
+      <w:r>
+        <w:rPr>
+          <w:rFonts w:asciiTheme="minorHAnsi" w:hAnsiTheme="minorHAnsi"/>
+          <w:sz w:val="22"/>
+          <w:szCs w:val="22"/>
+        </w:rPr>
+        <w:t xml:space="preserve"> </w:t>
       </w:r>
     </w:p>
     <w:p>
@@ -3025,6 +3020,7 @@
           <w:sz w:val="22"/>
           <w:szCs w:val="22"/>
         </w:rPr>
+        <w:lastRenderedPageBreak/>
         <w:t>Cláusula 9.ª</w:t>
       </w:r>
     </w:p>
@@ -3511,16 +3507,7 @@
           <w:szCs w:val="22"/>
         </w:rPr>
         <w:tab/>
-        <w:t xml:space="preserve">Constitui causa de resolução do presente Protocolo, relativamente a qualquer um dos outorgantes, o </w:t>
-      </w:r>
-      <w:r>
-        <w:rPr>
-          <w:rFonts w:asciiTheme="minorHAnsi" w:hAnsiTheme="minorHAnsi"/>
-          <w:sz w:val="22"/>
-          <w:szCs w:val="22"/>
-        </w:rPr>
-        <w:lastRenderedPageBreak/>
-        <w:t>seu não cumprimento.</w:t>
+        <w:t>Constitui causa de resolução do presente Protocolo, relativamente a qualquer um dos outorgantes, o seu não cumprimento.</w:t>
       </w:r>
     </w:p>
     <w:p>
@@ -3624,6 +3611,7 @@
           <w:sz w:val="22"/>
           <w:szCs w:val="22"/>
         </w:rPr>
+        <w:lastRenderedPageBreak/>
         <w:t>Denúncia</w:t>
       </w:r>
     </w:p>
@@ -3853,7 +3841,15 @@
           <w:sz w:val="22"/>
           <w:szCs w:val="22"/>
         </w:rPr>
-        <w:t>Lisboa, ___ de ____ de 2019</w:t>
+        <w:t xml:space="preserve">Celebrado em </w:t>
+      </w:r>
+      <w:r>
+        <w:rPr>
+          <w:rFonts w:asciiTheme="minorHAnsi" w:hAnsiTheme="minorHAnsi"/>
+          <w:sz w:val="22"/>
+          <w:szCs w:val="22"/>
+        </w:rPr>
+        <w:t>Lisboa,</w:t>
       </w:r>
     </w:p>
     <w:p>
@@ -3868,7 +3864,12 @@
           <w:szCs w:val="22"/>
         </w:rPr>
         <w:sectPr>
-          <w:headerReference w:type="default" r:id="rId8"/>
+          <w:headerReference w:type="even" r:id="rId9"/>
+          <w:headerReference w:type="default" r:id="rId10"/>
+          <w:footerReference w:type="even" r:id="rId11"/>
+          <w:footerReference w:type="default" r:id="rId12"/>
+          <w:headerReference w:type="first" r:id="rId13"/>
+          <w:footerReference w:type="first" r:id="rId14"/>
           <w:type w:val="continuous"/>
           <w:pgSz w:w="11906" w:h="16838"/>
           <w:pgMar w:top="1417" w:right="1701" w:bottom="1276" w:left="1701" w:header="708" w:footer="708" w:gutter="0"/>
@@ -3974,7 +3975,15 @@
           <w:sz w:val="22"/>
           <w:szCs w:val="22"/>
         </w:rPr>
-        <w:t>Pela ______________</w:t>
+        <w:t xml:space="preserve">Pela </w:t>
+      </w:r>
+      <w:r>
+        <w:rPr>
+          <w:rFonts w:asciiTheme="minorHAnsi" w:hAnsiTheme="minorHAnsi"/>
+          <w:sz w:val="22"/>
+          <w:szCs w:val="22"/>
+        </w:rPr>
+        <w:t>(o)</w:t>
       </w:r>
     </w:p>
     <w:p>
@@ -4727,7 +4736,7 @@
 </file>
 
 <file path=word/endnotes.xml><?xml version="1.0" encoding="utf-8"?>
-<w:endnotes xmlns:wpc="http://schemas.microsoft.com/office/word/2010/wordprocessingCanvas" xmlns:cx="http://schemas.microsoft.com/office/drawing/2014/chartex" xmlns:cx1="http://schemas.microsoft.com/office/drawing/2015/9/8/chartex" xmlns:cx2="http://schemas.microsoft.com/office/drawing/2015/10/21/chartex" xmlns:cx3="http://schemas.microsoft.com/office/drawing/2016/5/9/chartex" xmlns:cx4="http://schemas.microsoft.com/office/drawing/2016/5/10/chartex" xmlns:cx5="http://schemas.microsoft.com/office/drawing/2016/5/11/chartex" xmlns:cx6="http://schemas.microsoft.com/office/drawing/2016/5/12/chartex" xmlns:cx7="http://schemas.microsoft.com/office/drawing/2016/5/13/chartex" xmlns:cx8="http://schemas.microsoft.com/office/drawing/2016/5/14/chartex" xmlns:mc="http://schemas.openxmlformats.org/markup-compatibility/2006" xmlns:aink="http://schemas.microsoft.com/office/drawing/2016/ink" xmlns:am3d="http://schemas.microsoft.com/office/drawing/2017/model3d" xmlns:o="urn:schemas-microsoft-com:office:office" xmlns:oel="http://schemas.microsoft.com/office/2019/extlst" xmlns:r="http://schemas.openxmlformats.org/officeDocument/2006/relationships" xmlns:m="http://schemas.openxmlformats.org/officeDocument/2006/math" xmlns:v="urn:schemas-microsoft-com:vml" xmlns:wp14="http://schemas.microsoft.com/office/word/2010/wordprocessingDrawing" xmlns:wp="http://schemas.openxmlformats.org/drawingml/2006/wordprocessingDrawing" xmlns:w10="urn:schemas-microsoft-com:office:word" xmlns:w="http://schemas.openxmlformats.org/wordprocessingml/2006/main" xmlns:w14="http://schemas.microsoft.com/office/word/2010/wordml" xmlns:w15="http://schemas.microsoft.com/office/word/2012/wordml" xmlns:w16cex="http://schemas.microsoft.com/office/word/2018/wordml/cex" xmlns:w16cid="http://schemas.microsoft.com/office/word/2016/wordml/cid" xmlns:w16="http://schemas.microsoft.com/office/word/2018/wordml" xmlns:w16sdtdh="http://schemas.microsoft.com/office/word/2020/wordml/sdtdatahash" xmlns:w16se="http://schemas.microsoft.com/office/word/2015/wordml/symex" xmlns:wpg="http://schemas.microsoft.com/office/word/2010/wordprocessingGroup" xmlns:wpi="http://schemas.microsoft.com/office/word/2010/wordprocessingInk" xmlns:wne="http://schemas.microsoft.com/office/word/2006/wordml" xmlns:wps="http://schemas.microsoft.com/office/word/2010/wordprocessingShape" mc:Ignorable="w14 w15 w16se w16cid w16 w16cex w16sdtdh wp14">
+<w:endnotes xmlns:wpc="http://schemas.microsoft.com/office/word/2010/wordprocessingCanvas" xmlns:cx="http://schemas.microsoft.com/office/drawing/2014/chartex" xmlns:cx1="http://schemas.microsoft.com/office/drawing/2015/9/8/chartex" xmlns:cx2="http://schemas.microsoft.com/office/drawing/2015/10/21/chartex" xmlns:cx3="http://schemas.microsoft.com/office/drawing/2016/5/9/chartex" xmlns:cx4="http://schemas.microsoft.com/office/drawing/2016/5/10/chartex" xmlns:cx5="http://schemas.microsoft.com/office/drawing/2016/5/11/chartex" xmlns:cx6="http://schemas.microsoft.com/office/drawing/2016/5/12/chartex" xmlns:cx7="http://schemas.microsoft.com/office/drawing/2016/5/13/chartex" xmlns:cx8="http://schemas.microsoft.com/office/drawing/2016/5/14/chartex" xmlns:mc="http://schemas.openxmlformats.org/markup-compatibility/2006" xmlns:aink="http://schemas.microsoft.com/office/drawing/2016/ink" xmlns:am3d="http://schemas.microsoft.com/office/drawing/2017/model3d" xmlns:o="urn:schemas-microsoft-com:office:office" xmlns:oel="http://schemas.microsoft.com/office/2019/extlst" xmlns:r="http://schemas.openxmlformats.org/officeDocument/2006/relationships" xmlns:m="http://schemas.openxmlformats.org/officeDocument/2006/math" xmlns:v="urn:schemas-microsoft-com:vml" xmlns:wp14="http://schemas.microsoft.com/office/word/2010/wordprocessingDrawing" xmlns:wp="http://schemas.openxmlformats.org/drawingml/2006/wordprocessingDrawing" xmlns:w10="urn:schemas-microsoft-com:office:word" xmlns:w="http://schemas.openxmlformats.org/wordprocessingml/2006/main" xmlns:w14="http://schemas.microsoft.com/office/word/2010/wordml" xmlns:w15="http://schemas.microsoft.com/office/word/2012/wordml" xmlns:w16cex="http://schemas.microsoft.com/office/word/2018/wordml/cex" xmlns:w16cid="http://schemas.microsoft.com/office/word/2016/wordml/cid" xmlns:w16="http://schemas.microsoft.com/office/word/2018/wordml" xmlns:w16du="http://schemas.microsoft.com/office/word/2023/wordml/word16du" xmlns:w16sdtdh="http://schemas.microsoft.com/office/word/2020/wordml/sdtdatahash" xmlns:w16se="http://schemas.microsoft.com/office/word/2015/wordml/symex" xmlns:wpg="http://schemas.microsoft.com/office/word/2010/wordprocessingGroup" xmlns:wpi="http://schemas.microsoft.com/office/word/2010/wordprocessingInk" xmlns:wne="http://schemas.microsoft.com/office/word/2006/wordml" xmlns:wps="http://schemas.microsoft.com/office/word/2010/wordprocessingShape" mc:Ignorable="w14 w15 w16se w16cid w16 w16cex w16sdtdh wp14">
   <w:endnote w:type="separator" w:id="-1">
     <w:p>
       <w:pPr>
@@ -4751,8 +4760,38 @@
 </w:endnotes>
 </file>
 
+<file path=word/footer1.xml><?xml version="1.0" encoding="utf-8"?>
+<w:ftr xmlns:wpc="http://schemas.microsoft.com/office/word/2010/wordprocessingCanvas" xmlns:cx="http://schemas.microsoft.com/office/drawing/2014/chartex" xmlns:cx1="http://schemas.microsoft.com/office/drawing/2015/9/8/chartex" xmlns:cx2="http://schemas.microsoft.com/office/drawing/2015/10/21/chartex" xmlns:cx3="http://schemas.microsoft.com/office/drawing/2016/5/9/chartex" xmlns:cx4="http://schemas.microsoft.com/office/drawing/2016/5/10/chartex" xmlns:cx5="http://schemas.microsoft.com/office/drawing/2016/5/11/chartex" xmlns:cx6="http://schemas.microsoft.com/office/drawing/2016/5/12/chartex" xmlns:cx7="http://schemas.microsoft.com/office/drawing/2016/5/13/chartex" xmlns:cx8="http://schemas.microsoft.com/office/drawing/2016/5/14/chartex" xmlns:mc="http://schemas.openxmlformats.org/markup-compatibility/2006" xmlns:aink="http://schemas.microsoft.com/office/drawing/2016/ink" xmlns:am3d="http://schemas.microsoft.com/office/drawing/2017/model3d" xmlns:o="urn:schemas-microsoft-com:office:office" xmlns:oel="http://schemas.microsoft.com/office/2019/extlst" xmlns:r="http://schemas.openxmlformats.org/officeDocument/2006/relationships" xmlns:m="http://schemas.openxmlformats.org/officeDocument/2006/math" xmlns:v="urn:schemas-microsoft-com:vml" xmlns:wp14="http://schemas.microsoft.com/office/word/2010/wordprocessingDrawing" xmlns:wp="http://schemas.openxmlformats.org/drawingml/2006/wordprocessingDrawing" xmlns:w10="urn:schemas-microsoft-com:office:word" xmlns:w="http://schemas.openxmlformats.org/wordprocessingml/2006/main" xmlns:w14="http://schemas.microsoft.com/office/word/2010/wordml" xmlns:w15="http://schemas.microsoft.com/office/word/2012/wordml" xmlns:w16cex="http://schemas.microsoft.com/office/word/2018/wordml/cex" xmlns:w16cid="http://schemas.microsoft.com/office/word/2016/wordml/cid" xmlns:w16="http://schemas.microsoft.com/office/word/2018/wordml" xmlns:w16du="http://schemas.microsoft.com/office/word/2023/wordml/word16du" xmlns:w16sdtdh="http://schemas.microsoft.com/office/word/2020/wordml/sdtdatahash" xmlns:w16se="http://schemas.microsoft.com/office/word/2015/wordml/symex" xmlns:wpg="http://schemas.microsoft.com/office/word/2010/wordprocessingGroup" xmlns:wpi="http://schemas.microsoft.com/office/word/2010/wordprocessingInk" xmlns:wne="http://schemas.microsoft.com/office/word/2006/wordml" xmlns:wps="http://schemas.microsoft.com/office/word/2010/wordprocessingShape" mc:Ignorable="w14 w15 w16se w16cid w16 w16cex w16sdtdh wp14">
+  <w:p>
+    <w:pPr>
+      <w:pStyle w:val="Footer"/>
+    </w:pPr>
+  </w:p>
+</w:ftr>
+</file>
+
+<file path=word/footer2.xml><?xml version="1.0" encoding="utf-8"?>
+<w:ftr xmlns:wpc="http://schemas.microsoft.com/office/word/2010/wordprocessingCanvas" xmlns:cx="http://schemas.microsoft.com/office/drawing/2014/chartex" xmlns:cx1="http://schemas.microsoft.com/office/drawing/2015/9/8/chartex" xmlns:cx2="http://schemas.microsoft.com/office/drawing/2015/10/21/chartex" xmlns:cx3="http://schemas.microsoft.com/office/drawing/2016/5/9/chartex" xmlns:cx4="http://schemas.microsoft.com/office/drawing/2016/5/10/chartex" xmlns:cx5="http://schemas.microsoft.com/office/drawing/2016/5/11/chartex" xmlns:cx6="http://schemas.microsoft.com/office/drawing/2016/5/12/chartex" xmlns:cx7="http://schemas.microsoft.com/office/drawing/2016/5/13/chartex" xmlns:cx8="http://schemas.microsoft.com/office/drawing/2016/5/14/chartex" xmlns:mc="http://schemas.openxmlformats.org/markup-compatibility/2006" xmlns:aink="http://schemas.microsoft.com/office/drawing/2016/ink" xmlns:am3d="http://schemas.microsoft.com/office/drawing/2017/model3d" xmlns:o="urn:schemas-microsoft-com:office:office" xmlns:oel="http://schemas.microsoft.com/office/2019/extlst" xmlns:r="http://schemas.openxmlformats.org/officeDocument/2006/relationships" xmlns:m="http://schemas.openxmlformats.org/officeDocument/2006/math" xmlns:v="urn:schemas-microsoft-com:vml" xmlns:wp14="http://schemas.microsoft.com/office/word/2010/wordprocessingDrawing" xmlns:wp="http://schemas.openxmlformats.org/drawingml/2006/wordprocessingDrawing" xmlns:w10="urn:schemas-microsoft-com:office:word" xmlns:w="http://schemas.openxmlformats.org/wordprocessingml/2006/main" xmlns:w14="http://schemas.microsoft.com/office/word/2010/wordml" xmlns:w15="http://schemas.microsoft.com/office/word/2012/wordml" xmlns:w16cex="http://schemas.microsoft.com/office/word/2018/wordml/cex" xmlns:w16cid="http://schemas.microsoft.com/office/word/2016/wordml/cid" xmlns:w16="http://schemas.microsoft.com/office/word/2018/wordml" xmlns:w16du="http://schemas.microsoft.com/office/word/2023/wordml/word16du" xmlns:w16sdtdh="http://schemas.microsoft.com/office/word/2020/wordml/sdtdatahash" xmlns:w16se="http://schemas.microsoft.com/office/word/2015/wordml/symex" xmlns:wpg="http://schemas.microsoft.com/office/word/2010/wordprocessingGroup" xmlns:wpi="http://schemas.microsoft.com/office/word/2010/wordprocessingInk" xmlns:wne="http://schemas.microsoft.com/office/word/2006/wordml" xmlns:wps="http://schemas.microsoft.com/office/word/2010/wordprocessingShape" mc:Ignorable="w14 w15 w16se w16cid w16 w16cex w16sdtdh wp14">
+  <w:p>
+    <w:pPr>
+      <w:pStyle w:val="Footer"/>
+    </w:pPr>
+  </w:p>
+</w:ftr>
+</file>
+
+<file path=word/footer3.xml><?xml version="1.0" encoding="utf-8"?>
+<w:ftr xmlns:wpc="http://schemas.microsoft.com/office/word/2010/wordprocessingCanvas" xmlns:cx="http://schemas.microsoft.com/office/drawing/2014/chartex" xmlns:cx1="http://schemas.microsoft.com/office/drawing/2015/9/8/chartex" xmlns:cx2="http://schemas.microsoft.com/office/drawing/2015/10/21/chartex" xmlns:cx3="http://schemas.microsoft.com/office/drawing/2016/5/9/chartex" xmlns:cx4="http://schemas.microsoft.com/office/drawing/2016/5/10/chartex" xmlns:cx5="http://schemas.microsoft.com/office/drawing/2016/5/11/chartex" xmlns:cx6="http://schemas.microsoft.com/office/drawing/2016/5/12/chartex" xmlns:cx7="http://schemas.microsoft.com/office/drawing/2016/5/13/chartex" xmlns:cx8="http://schemas.microsoft.com/office/drawing/2016/5/14/chartex" xmlns:mc="http://schemas.openxmlformats.org/markup-compatibility/2006" xmlns:aink="http://schemas.microsoft.com/office/drawing/2016/ink" xmlns:am3d="http://schemas.microsoft.com/office/drawing/2017/model3d" xmlns:o="urn:schemas-microsoft-com:office:office" xmlns:oel="http://schemas.microsoft.com/office/2019/extlst" xmlns:r="http://schemas.openxmlformats.org/officeDocument/2006/relationships" xmlns:m="http://schemas.openxmlformats.org/officeDocument/2006/math" xmlns:v="urn:schemas-microsoft-com:vml" xmlns:wp14="http://schemas.microsoft.com/office/word/2010/wordprocessingDrawing" xmlns:wp="http://schemas.openxmlformats.org/drawingml/2006/wordprocessingDrawing" xmlns:w10="urn:schemas-microsoft-com:office:word" xmlns:w="http://schemas.openxmlformats.org/wordprocessingml/2006/main" xmlns:w14="http://schemas.microsoft.com/office/word/2010/wordml" xmlns:w15="http://schemas.microsoft.com/office/word/2012/wordml" xmlns:w16cex="http://schemas.microsoft.com/office/word/2018/wordml/cex" xmlns:w16cid="http://schemas.microsoft.com/office/word/2016/wordml/cid" xmlns:w16="http://schemas.microsoft.com/office/word/2018/wordml" xmlns:w16du="http://schemas.microsoft.com/office/word/2023/wordml/word16du" xmlns:w16sdtdh="http://schemas.microsoft.com/office/word/2020/wordml/sdtdatahash" xmlns:w16se="http://schemas.microsoft.com/office/word/2015/wordml/symex" xmlns:wpg="http://schemas.microsoft.com/office/word/2010/wordprocessingGroup" xmlns:wpi="http://schemas.microsoft.com/office/word/2010/wordprocessingInk" xmlns:wne="http://schemas.microsoft.com/office/word/2006/wordml" xmlns:wps="http://schemas.microsoft.com/office/word/2010/wordprocessingShape" mc:Ignorable="w14 w15 w16se w16cid w16 w16cex w16sdtdh wp14">
+  <w:p>
+    <w:pPr>
+      <w:pStyle w:val="Footer"/>
+    </w:pPr>
+  </w:p>
+</w:ftr>
+</file>
+
 <file path=word/footnotes.xml><?xml version="1.0" encoding="utf-8"?>
-<w:footnotes xmlns:wpc="http://schemas.microsoft.com/office/word/2010/wordprocessingCanvas" xmlns:cx="http://schemas.microsoft.com/office/drawing/2014/chartex" xmlns:cx1="http://schemas.microsoft.com/office/drawing/2015/9/8/chartex" xmlns:cx2="http://schemas.microsoft.com/office/drawing/2015/10/21/chartex" xmlns:cx3="http://schemas.microsoft.com/office/drawing/2016/5/9/chartex" xmlns:cx4="http://schemas.microsoft.com/office/drawing/2016/5/10/chartex" xmlns:cx5="http://schemas.microsoft.com/office/drawing/2016/5/11/chartex" xmlns:cx6="http://schemas.microsoft.com/office/drawing/2016/5/12/chartex" xmlns:cx7="http://schemas.microsoft.com/office/drawing/2016/5/13/chartex" xmlns:cx8="http://schemas.microsoft.com/office/drawing/2016/5/14/chartex" xmlns:mc="http://schemas.openxmlformats.org/markup-compatibility/2006" xmlns:aink="http://schemas.microsoft.com/office/drawing/2016/ink" xmlns:am3d="http://schemas.microsoft.com/office/drawing/2017/model3d" xmlns:o="urn:schemas-microsoft-com:office:office" xmlns:oel="http://schemas.microsoft.com/office/2019/extlst" xmlns:r="http://schemas.openxmlformats.org/officeDocument/2006/relationships" xmlns:m="http://schemas.openxmlformats.org/officeDocument/2006/math" xmlns:v="urn:schemas-microsoft-com:vml" xmlns:wp14="http://schemas.microsoft.com/office/word/2010/wordprocessingDrawing" xmlns:wp="http://schemas.openxmlformats.org/drawingml/2006/wordprocessingDrawing" xmlns:w10="urn:schemas-microsoft-com:office:word" xmlns:w="http://schemas.openxmlformats.org/wordprocessingml/2006/main" xmlns:w14="http://schemas.microsoft.com/office/word/2010/wordml" xmlns:w15="http://schemas.microsoft.com/office/word/2012/wordml" xmlns:w16cex="http://schemas.microsoft.com/office/word/2018/wordml/cex" xmlns:w16cid="http://schemas.microsoft.com/office/word/2016/wordml/cid" xmlns:w16="http://schemas.microsoft.com/office/word/2018/wordml" xmlns:w16sdtdh="http://schemas.microsoft.com/office/word/2020/wordml/sdtdatahash" xmlns:w16se="http://schemas.microsoft.com/office/word/2015/wordml/symex" xmlns:wpg="http://schemas.microsoft.com/office/word/2010/wordprocessingGroup" xmlns:wpi="http://schemas.microsoft.com/office/word/2010/wordprocessingInk" xmlns:wne="http://schemas.microsoft.com/office/word/2006/wordml" xmlns:wps="http://schemas.microsoft.com/office/word/2010/wordprocessingShape" mc:Ignorable="w14 w15 w16se w16cid w16 w16cex w16sdtdh wp14">
+<w:footnotes xmlns:wpc="http://schemas.microsoft.com/office/word/2010/wordprocessingCanvas" xmlns:cx="http://schemas.microsoft.com/office/drawing/2014/chartex" xmlns:cx1="http://schemas.microsoft.com/office/drawing/2015/9/8/chartex" xmlns:cx2="http://schemas.microsoft.com/office/drawing/2015/10/21/chartex" xmlns:cx3="http://schemas.microsoft.com/office/drawing/2016/5/9/chartex" xmlns:cx4="http://schemas.microsoft.com/office/drawing/2016/5/10/chartex" xmlns:cx5="http://schemas.microsoft.com/office/drawing/2016/5/11/chartex" xmlns:cx6="http://schemas.microsoft.com/office/drawing/2016/5/12/chartex" xmlns:cx7="http://schemas.microsoft.com/office/drawing/2016/5/13/chartex" xmlns:cx8="http://schemas.microsoft.com/office/drawing/2016/5/14/chartex" xmlns:mc="http://schemas.openxmlformats.org/markup-compatibility/2006" xmlns:aink="http://schemas.microsoft.com/office/drawing/2016/ink" xmlns:am3d="http://schemas.microsoft.com/office/drawing/2017/model3d" xmlns:o="urn:schemas-microsoft-com:office:office" xmlns:oel="http://schemas.microsoft.com/office/2019/extlst" xmlns:r="http://schemas.openxmlformats.org/officeDocument/2006/relationships" xmlns:m="http://schemas.openxmlformats.org/officeDocument/2006/math" xmlns:v="urn:schemas-microsoft-com:vml" xmlns:wp14="http://schemas.microsoft.com/office/word/2010/wordprocessingDrawing" xmlns:wp="http://schemas.openxmlformats.org/drawingml/2006/wordprocessingDrawing" xmlns:w10="urn:schemas-microsoft-com:office:word" xmlns:w="http://schemas.openxmlformats.org/wordprocessingml/2006/main" xmlns:w14="http://schemas.microsoft.com/office/word/2010/wordml" xmlns:w15="http://schemas.microsoft.com/office/word/2012/wordml" xmlns:w16cex="http://schemas.microsoft.com/office/word/2018/wordml/cex" xmlns:w16cid="http://schemas.microsoft.com/office/word/2016/wordml/cid" xmlns:w16="http://schemas.microsoft.com/office/word/2018/wordml" xmlns:w16du="http://schemas.microsoft.com/office/word/2023/wordml/word16du" xmlns:w16sdtdh="http://schemas.microsoft.com/office/word/2020/wordml/sdtdatahash" xmlns:w16se="http://schemas.microsoft.com/office/word/2015/wordml/symex" xmlns:wpg="http://schemas.microsoft.com/office/word/2010/wordprocessingGroup" xmlns:wpi="http://schemas.microsoft.com/office/word/2010/wordprocessingInk" xmlns:wne="http://schemas.microsoft.com/office/word/2006/wordml" xmlns:wps="http://schemas.microsoft.com/office/word/2010/wordprocessingShape" mc:Ignorable="w14 w15 w16se w16cid w16 w16cex w16sdtdh wp14">
   <w:footnote w:type="separator" w:id="-1">
     <w:p>
       <w:pPr>
@@ -4777,7 +4816,17 @@
 </file>
 
 <file path=word/header1.xml><?xml version="1.0" encoding="utf-8"?>
-<w:hdr xmlns:wpc="http://schemas.microsoft.com/office/word/2010/wordprocessingCanvas" xmlns:cx="http://schemas.microsoft.com/office/drawing/2014/chartex" xmlns:cx1="http://schemas.microsoft.com/office/drawing/2015/9/8/chartex" xmlns:cx2="http://schemas.microsoft.com/office/drawing/2015/10/21/chartex" xmlns:cx3="http://schemas.microsoft.com/office/drawing/2016/5/9/chartex" xmlns:cx4="http://schemas.microsoft.com/office/drawing/2016/5/10/chartex" xmlns:cx5="http://schemas.microsoft.com/office/drawing/2016/5/11/chartex" xmlns:cx6="http://schemas.microsoft.com/office/drawing/2016/5/12/chartex" xmlns:cx7="http://schemas.microsoft.com/office/drawing/2016/5/13/chartex" xmlns:cx8="http://schemas.microsoft.com/office/drawing/2016/5/14/chartex" xmlns:mc="http://schemas.openxmlformats.org/markup-compatibility/2006" xmlns:aink="http://schemas.microsoft.com/office/drawing/2016/ink" xmlns:am3d="http://schemas.microsoft.com/office/drawing/2017/model3d" xmlns:o="urn:schemas-microsoft-com:office:office" xmlns:oel="http://schemas.microsoft.com/office/2019/extlst" xmlns:r="http://schemas.openxmlformats.org/officeDocument/2006/relationships" xmlns:m="http://schemas.openxmlformats.org/officeDocument/2006/math" xmlns:v="urn:schemas-microsoft-com:vml" xmlns:wp14="http://schemas.microsoft.com/office/word/2010/wordprocessingDrawing" xmlns:wp="http://schemas.openxmlformats.org/drawingml/2006/wordprocessingDrawing" xmlns:w10="urn:schemas-microsoft-com:office:word" xmlns:w="http://schemas.openxmlformats.org/wordprocessingml/2006/main" xmlns:w14="http://schemas.microsoft.com/office/word/2010/wordml" xmlns:w15="http://schemas.microsoft.com/office/word/2012/wordml" xmlns:w16cex="http://schemas.microsoft.com/office/word/2018/wordml/cex" xmlns:w16cid="http://schemas.microsoft.com/office/word/2016/wordml/cid" xmlns:w16="http://schemas.microsoft.com/office/word/2018/wordml" xmlns:w16sdtdh="http://schemas.microsoft.com/office/word/2020/wordml/sdtdatahash" xmlns:w16se="http://schemas.microsoft.com/office/word/2015/wordml/symex" xmlns:wpg="http://schemas.microsoft.com/office/word/2010/wordprocessingGroup" xmlns:wpi="http://schemas.microsoft.com/office/word/2010/wordprocessingInk" xmlns:wne="http://schemas.microsoft.com/office/word/2006/wordml" xmlns:wps="http://schemas.microsoft.com/office/word/2010/wordprocessingShape" mc:Ignorable="w14 w15 w16se w16cid w16 w16cex w16sdtdh wp14">
+<w:hdr xmlns:wpc="http://schemas.microsoft.com/office/word/2010/wordprocessingCanvas" xmlns:cx="http://schemas.microsoft.com/office/drawing/2014/chartex" xmlns:cx1="http://schemas.microsoft.com/office/drawing/2015/9/8/chartex" xmlns:cx2="http://schemas.microsoft.com/office/drawing/2015/10/21/chartex" xmlns:cx3="http://schemas.microsoft.com/office/drawing/2016/5/9/chartex" xmlns:cx4="http://schemas.microsoft.com/office/drawing/2016/5/10/chartex" xmlns:cx5="http://schemas.microsoft.com/office/drawing/2016/5/11/chartex" xmlns:cx6="http://schemas.microsoft.com/office/drawing/2016/5/12/chartex" xmlns:cx7="http://schemas.microsoft.com/office/drawing/2016/5/13/chartex" xmlns:cx8="http://schemas.microsoft.com/office/drawing/2016/5/14/chartex" xmlns:mc="http://schemas.openxmlformats.org/markup-compatibility/2006" xmlns:aink="http://schemas.microsoft.com/office/drawing/2016/ink" xmlns:am3d="http://schemas.microsoft.com/office/drawing/2017/model3d" xmlns:o="urn:schemas-microsoft-com:office:office" xmlns:oel="http://schemas.microsoft.com/office/2019/extlst" xmlns:r="http://schemas.openxmlformats.org/officeDocument/2006/relationships" xmlns:m="http://schemas.openxmlformats.org/officeDocument/2006/math" xmlns:v="urn:schemas-microsoft-com:vml" xmlns:wp14="http://schemas.microsoft.com/office/word/2010/wordprocessingDrawing" xmlns:wp="http://schemas.openxmlformats.org/drawingml/2006/wordprocessingDrawing" xmlns:w10="urn:schemas-microsoft-com:office:word" xmlns:w="http://schemas.openxmlformats.org/wordprocessingml/2006/main" xmlns:w14="http://schemas.microsoft.com/office/word/2010/wordml" xmlns:w15="http://schemas.microsoft.com/office/word/2012/wordml" xmlns:w16cex="http://schemas.microsoft.com/office/word/2018/wordml/cex" xmlns:w16cid="http://schemas.microsoft.com/office/word/2016/wordml/cid" xmlns:w16="http://schemas.microsoft.com/office/word/2018/wordml" xmlns:w16du="http://schemas.microsoft.com/office/word/2023/wordml/word16du" xmlns:w16sdtdh="http://schemas.microsoft.com/office/word/2020/wordml/sdtdatahash" xmlns:w16se="http://schemas.microsoft.com/office/word/2015/wordml/symex" xmlns:wpg="http://schemas.microsoft.com/office/word/2010/wordprocessingGroup" xmlns:wpi="http://schemas.microsoft.com/office/word/2010/wordprocessingInk" xmlns:wne="http://schemas.microsoft.com/office/word/2006/wordml" xmlns:wps="http://schemas.microsoft.com/office/word/2010/wordprocessingShape" mc:Ignorable="w14 w15 w16se w16cid w16 w16cex w16sdtdh wp14">
+  <w:p>
+    <w:pPr>
+      <w:pStyle w:val="Header"/>
+    </w:pPr>
+  </w:p>
+</w:hdr>
+</file>
+
+<file path=word/header2.xml><?xml version="1.0" encoding="utf-8"?>
+<w:hdr xmlns:wpc="http://schemas.microsoft.com/office/word/2010/wordprocessingCanvas" xmlns:cx="http://schemas.microsoft.com/office/drawing/2014/chartex" xmlns:cx1="http://schemas.microsoft.com/office/drawing/2015/9/8/chartex" xmlns:cx2="http://schemas.microsoft.com/office/drawing/2015/10/21/chartex" xmlns:cx3="http://schemas.microsoft.com/office/drawing/2016/5/9/chartex" xmlns:cx4="http://schemas.microsoft.com/office/drawing/2016/5/10/chartex" xmlns:cx5="http://schemas.microsoft.com/office/drawing/2016/5/11/chartex" xmlns:cx6="http://schemas.microsoft.com/office/drawing/2016/5/12/chartex" xmlns:cx7="http://schemas.microsoft.com/office/drawing/2016/5/13/chartex" xmlns:cx8="http://schemas.microsoft.com/office/drawing/2016/5/14/chartex" xmlns:mc="http://schemas.openxmlformats.org/markup-compatibility/2006" xmlns:aink="http://schemas.microsoft.com/office/drawing/2016/ink" xmlns:am3d="http://schemas.microsoft.com/office/drawing/2017/model3d" xmlns:o="urn:schemas-microsoft-com:office:office" xmlns:oel="http://schemas.microsoft.com/office/2019/extlst" xmlns:r="http://schemas.openxmlformats.org/officeDocument/2006/relationships" xmlns:m="http://schemas.openxmlformats.org/officeDocument/2006/math" xmlns:v="urn:schemas-microsoft-com:vml" xmlns:wp14="http://schemas.microsoft.com/office/word/2010/wordprocessingDrawing" xmlns:wp="http://schemas.openxmlformats.org/drawingml/2006/wordprocessingDrawing" xmlns:w10="urn:schemas-microsoft-com:office:word" xmlns:w="http://schemas.openxmlformats.org/wordprocessingml/2006/main" xmlns:w14="http://schemas.microsoft.com/office/word/2010/wordml" xmlns:w15="http://schemas.microsoft.com/office/word/2012/wordml" xmlns:w16cex="http://schemas.microsoft.com/office/word/2018/wordml/cex" xmlns:w16cid="http://schemas.microsoft.com/office/word/2016/wordml/cid" xmlns:w16="http://schemas.microsoft.com/office/word/2018/wordml" xmlns:w16du="http://schemas.microsoft.com/office/word/2023/wordml/word16du" xmlns:w16sdtdh="http://schemas.microsoft.com/office/word/2020/wordml/sdtdatahash" xmlns:w16se="http://schemas.microsoft.com/office/word/2015/wordml/symex" xmlns:wpg="http://schemas.microsoft.com/office/word/2010/wordprocessingGroup" xmlns:wpi="http://schemas.microsoft.com/office/word/2010/wordprocessingInk" xmlns:wne="http://schemas.microsoft.com/office/word/2006/wordml" xmlns:wps="http://schemas.microsoft.com/office/word/2010/wordprocessingShape" mc:Ignorable="w14 w15 w16se w16cid w16 w16cex w16sdtdh wp14">
   <w:p>
     <w:pPr>
       <w:pStyle w:val="Header"/>
@@ -4862,37 +4911,16 @@
         <w:color w:val="595959" w:themeColor="text1" w:themeTint="A6"/>
         <w:lang w:eastAsia="pt-PT"/>
       </w:rPr>
-      <w:t xml:space="preserve"> | n.º </w:t>
+      <w:t xml:space="preserve"> </w:t>
     </w:r>
     <w:r>
       <w:rPr>
         <w:rFonts w:cs="Arial"/>
         <w:caps/>
         <w:color w:val="595959" w:themeColor="text1" w:themeTint="A6"/>
-        <w:highlight w:val="yellow"/>
         <w:lang w:eastAsia="pt-PT"/>
       </w:rPr>
-      <w:t>XX/1</w:t>
-    </w:r>
-    <w:r>
-      <w:rPr>
-        <w:rFonts w:cs="Arial"/>
-        <w:caps/>
-        <w:color w:val="595959" w:themeColor="text1" w:themeTint="A6"/>
-        <w:highlight w:val="yellow"/>
-        <w:lang w:eastAsia="pt-PT"/>
-      </w:rPr>
-      <w:t>9</w:t>
-    </w:r>
-    <w:r>
-      <w:rPr>
-        <w:rFonts w:cs="Arial"/>
-        <w:caps/>
-        <w:color w:val="595959" w:themeColor="text1" w:themeTint="A6"/>
-        <w:highlight w:val="yellow"/>
-        <w:lang w:eastAsia="pt-PT"/>
-      </w:rPr>
-      <w:t>-AMA</w:t>
+      <w:t>| n.º XX/19-AMA</w:t>
     </w:r>
   </w:p>
   <w:p>
@@ -5180,8 +5208,18 @@
 </w:hdr>
 </file>
 
+<file path=word/header3.xml><?xml version="1.0" encoding="utf-8"?>
+<w:hdr xmlns:wpc="http://schemas.microsoft.com/office/word/2010/wordprocessingCanvas" xmlns:cx="http://schemas.microsoft.com/office/drawing/2014/chartex" xmlns:cx1="http://schemas.microsoft.com/office/drawing/2015/9/8/chartex" xmlns:cx2="http://schemas.microsoft.com/office/drawing/2015/10/21/chartex" xmlns:cx3="http://schemas.microsoft.com/office/drawing/2016/5/9/chartex" xmlns:cx4="http://schemas.microsoft.com/office/drawing/2016/5/10/chartex" xmlns:cx5="http://schemas.microsoft.com/office/drawing/2016/5/11/chartex" xmlns:cx6="http://schemas.microsoft.com/office/drawing/2016/5/12/chartex" xmlns:cx7="http://schemas.microsoft.com/office/drawing/2016/5/13/chartex" xmlns:cx8="http://schemas.microsoft.com/office/drawing/2016/5/14/chartex" xmlns:mc="http://schemas.openxmlformats.org/markup-compatibility/2006" xmlns:aink="http://schemas.microsoft.com/office/drawing/2016/ink" xmlns:am3d="http://schemas.microsoft.com/office/drawing/2017/model3d" xmlns:o="urn:schemas-microsoft-com:office:office" xmlns:oel="http://schemas.microsoft.com/office/2019/extlst" xmlns:r="http://schemas.openxmlformats.org/officeDocument/2006/relationships" xmlns:m="http://schemas.openxmlformats.org/officeDocument/2006/math" xmlns:v="urn:schemas-microsoft-com:vml" xmlns:wp14="http://schemas.microsoft.com/office/word/2010/wordprocessingDrawing" xmlns:wp="http://schemas.openxmlformats.org/drawingml/2006/wordprocessingDrawing" xmlns:w10="urn:schemas-microsoft-com:office:word" xmlns:w="http://schemas.openxmlformats.org/wordprocessingml/2006/main" xmlns:w14="http://schemas.microsoft.com/office/word/2010/wordml" xmlns:w15="http://schemas.microsoft.com/office/word/2012/wordml" xmlns:w16cex="http://schemas.microsoft.com/office/word/2018/wordml/cex" xmlns:w16cid="http://schemas.microsoft.com/office/word/2016/wordml/cid" xmlns:w16="http://schemas.microsoft.com/office/word/2018/wordml" xmlns:w16du="http://schemas.microsoft.com/office/word/2023/wordml/word16du" xmlns:w16sdtdh="http://schemas.microsoft.com/office/word/2020/wordml/sdtdatahash" xmlns:w16se="http://schemas.microsoft.com/office/word/2015/wordml/symex" xmlns:wpg="http://schemas.microsoft.com/office/word/2010/wordprocessingGroup" xmlns:wpi="http://schemas.microsoft.com/office/word/2010/wordprocessingInk" xmlns:wne="http://schemas.microsoft.com/office/word/2006/wordml" xmlns:wps="http://schemas.microsoft.com/office/word/2010/wordprocessingShape" mc:Ignorable="w14 w15 w16se w16cid w16 w16cex w16sdtdh wp14">
+  <w:p>
+    <w:pPr>
+      <w:pStyle w:val="Header"/>
+    </w:pPr>
+  </w:p>
+</w:hdr>
+</file>
+
 <file path=word/numbering.xml><?xml version="1.0" encoding="utf-8"?>
-<w:numbering xmlns:wpc="http://schemas.microsoft.com/office/word/2010/wordprocessingCanvas" xmlns:cx="http://schemas.microsoft.com/office/drawing/2014/chartex" xmlns:cx1="http://schemas.microsoft.com/office/drawing/2015/9/8/chartex" xmlns:cx2="http://schemas.microsoft.com/office/drawing/2015/10/21/chartex" xmlns:cx3="http://schemas.microsoft.com/office/drawing/2016/5/9/chartex" xmlns:cx4="http://schemas.microsoft.com/office/drawing/2016/5/10/chartex" xmlns:cx5="http://schemas.microsoft.com/office/drawing/2016/5/11/chartex" xmlns:cx6="http://schemas.microsoft.com/office/drawing/2016/5/12/chartex" xmlns:cx7="http://schemas.microsoft.com/office/drawing/2016/5/13/chartex" xmlns:cx8="http://schemas.microsoft.com/office/drawing/2016/5/14/chartex" xmlns:mc="http://schemas.openxmlformats.org/markup-compatibility/2006" xmlns:aink="http://schemas.microsoft.com/office/drawing/2016/ink" xmlns:am3d="http://schemas.microsoft.com/office/drawing/2017/model3d" xmlns:o="urn:schemas-microsoft-com:office:office" xmlns:oel="http://schemas.microsoft.com/office/2019/extlst" xmlns:r="http://schemas.openxmlformats.org/officeDocument/2006/relationships" xmlns:m="http://schemas.openxmlformats.org/officeDocument/2006/math" xmlns:v="urn:schemas-microsoft-com:vml" xmlns:wp14="http://schemas.microsoft.com/office/word/2010/wordprocessingDrawing" xmlns:wp="http://schemas.openxmlformats.org/drawingml/2006/wordprocessingDrawing" xmlns:w10="urn:schemas-microsoft-com:office:word" xmlns:w="http://schemas.openxmlformats.org/wordprocessingml/2006/main" xmlns:w14="http://schemas.microsoft.com/office/word/2010/wordml" xmlns:w15="http://schemas.microsoft.com/office/word/2012/wordml" xmlns:w16cex="http://schemas.microsoft.com/office/word/2018/wordml/cex" xmlns:w16cid="http://schemas.microsoft.com/office/word/2016/wordml/cid" xmlns:w16="http://schemas.microsoft.com/office/word/2018/wordml" xmlns:w16sdtdh="http://schemas.microsoft.com/office/word/2020/wordml/sdtdatahash" xmlns:w16se="http://schemas.microsoft.com/office/word/2015/wordml/symex" xmlns:wpg="http://schemas.microsoft.com/office/word/2010/wordprocessingGroup" xmlns:wpi="http://schemas.microsoft.com/office/word/2010/wordprocessingInk" xmlns:wne="http://schemas.microsoft.com/office/word/2006/wordml" xmlns:wps="http://schemas.microsoft.com/office/word/2010/wordprocessingShape" mc:Ignorable="w14 w15 w16se w16cid w16 w16cex w16sdtdh wp14">
+<w:numbering xmlns:wpc="http://schemas.microsoft.com/office/word/2010/wordprocessingCanvas" xmlns:cx="http://schemas.microsoft.com/office/drawing/2014/chartex" xmlns:cx1="http://schemas.microsoft.com/office/drawing/2015/9/8/chartex" xmlns:cx2="http://schemas.microsoft.com/office/drawing/2015/10/21/chartex" xmlns:cx3="http://schemas.microsoft.com/office/drawing/2016/5/9/chartex" xmlns:cx4="http://schemas.microsoft.com/office/drawing/2016/5/10/chartex" xmlns:cx5="http://schemas.microsoft.com/office/drawing/2016/5/11/chartex" xmlns:cx6="http://schemas.microsoft.com/office/drawing/2016/5/12/chartex" xmlns:cx7="http://schemas.microsoft.com/office/drawing/2016/5/13/chartex" xmlns:cx8="http://schemas.microsoft.com/office/drawing/2016/5/14/chartex" xmlns:mc="http://schemas.openxmlformats.org/markup-compatibility/2006" xmlns:aink="http://schemas.microsoft.com/office/drawing/2016/ink" xmlns:am3d="http://schemas.microsoft.com/office/drawing/2017/model3d" xmlns:o="urn:schemas-microsoft-com:office:office" xmlns:oel="http://schemas.microsoft.com/office/2019/extlst" xmlns:r="http://schemas.openxmlformats.org/officeDocument/2006/relationships" xmlns:m="http://schemas.openxmlformats.org/officeDocument/2006/math" xmlns:v="urn:schemas-microsoft-com:vml" xmlns:wp14="http://schemas.microsoft.com/office/word/2010/wordprocessingDrawing" xmlns:wp="http://schemas.openxmlformats.org/drawingml/2006/wordprocessingDrawing" xmlns:w10="urn:schemas-microsoft-com:office:word" xmlns:w="http://schemas.openxmlformats.org/wordprocessingml/2006/main" xmlns:w14="http://schemas.microsoft.com/office/word/2010/wordml" xmlns:w15="http://schemas.microsoft.com/office/word/2012/wordml" xmlns:w16cex="http://schemas.microsoft.com/office/word/2018/wordml/cex" xmlns:w16cid="http://schemas.microsoft.com/office/word/2016/wordml/cid" xmlns:w16="http://schemas.microsoft.com/office/word/2018/wordml" xmlns:w16du="http://schemas.microsoft.com/office/word/2023/wordml/word16du" xmlns:w16sdtdh="http://schemas.microsoft.com/office/word/2020/wordml/sdtdatahash" xmlns:w16se="http://schemas.microsoft.com/office/word/2015/wordml/symex" xmlns:wpg="http://schemas.microsoft.com/office/word/2010/wordprocessingGroup" xmlns:wpi="http://schemas.microsoft.com/office/word/2010/wordprocessingInk" xmlns:wne="http://schemas.microsoft.com/office/word/2006/wordml" xmlns:wps="http://schemas.microsoft.com/office/word/2010/wordprocessingShape" mc:Ignorable="w14 w15 w16se w16cid w16 w16cex w16sdtdh wp14">
   <w:abstractNum w:abstractNumId="0" w15:restartNumberingAfterBreak="0">
     <w:nsid w:val="06CF6778"/>
     <w:multiLevelType w:val="hybridMultilevel"/>
@@ -7642,6 +7680,18 @@
       </w:tblBorders>
     </w:tblPr>
   </w:style>
+  <w:style w:type="character" w:styleId="UnresolvedMention">
+    <w:name w:val="Unresolved Mention"/>
+    <w:basedOn w:val="DefaultParagraphFont"/>
+    <w:uiPriority w:val="99"/>
+    <w:semiHidden/>
+    <w:unhideWhenUsed/>
+    <w:rsid w:val="00142439"/>
+    <w:rPr>
+      <w:color w:val="605E5C"/>
+      <w:shd w:val="clear" w:color="auto" w:fill="E1DFDD"/>
+    </w:rPr>
+  </w:style>
 </w:styles>
 </file>
 

</xml_diff>